<commit_message>
Fixed some page breaks
</commit_message>
<xml_diff>
--- a/Proposal.docx
+++ b/Proposal.docx
@@ -456,7 +456,6 @@
       </w:pPr>
       <w:bookmarkStart w:id="0" w:name="_Toc285830939"/>
       <w:r>
-        <w:lastRenderedPageBreak/>
         <w:t>Table of Contents</w:t>
       </w:r>
       <w:bookmarkEnd w:id="0"/>
@@ -1838,376 +1837,371 @@
         </w:rPr>
         <w:fldChar w:fldCharType="end"/>
       </w:r>
-      <w:bookmarkStart w:id="1" w:name="_GoBack"/>
+    </w:p>
+    <w:p>
+      <w:pPr>
+        <w:pStyle w:val="Heading1"/>
+      </w:pPr>
+      <w:r>
+        <w:br w:type="page"/>
+      </w:r>
+      <w:bookmarkStart w:id="1" w:name="_Toc285798833"/>
+      <w:bookmarkStart w:id="2" w:name="_Toc285830940"/>
+      <w:r>
+        <w:t>Executive Summary</w:t>
+      </w:r>
       <w:bookmarkEnd w:id="1"/>
+      <w:bookmarkEnd w:id="2"/>
+    </w:p>
+    <w:p>
+      <w:r>
+        <w:t>Our product</w:t>
+      </w:r>
+      <w:r>
+        <w:t xml:space="preserve"> – a web-technology --</w:t>
+      </w:r>
+      <w:r>
+        <w:t xml:space="preserve"> will search a number of websites for the inputted textbooks, and display a list</w:t>
+      </w:r>
+      <w:r>
+        <w:t xml:space="preserve"> that is</w:t>
+      </w:r>
+      <w:r>
+        <w:t xml:space="preserve"> sorted by price in hopes of providing easier access to the cheaper alternatives available. </w:t>
+      </w:r>
+    </w:p>
+    <w:p>
+      <w:r>
+        <w:t>Many college students spend hundreds of dollars each semester on textbooks due to their lack of knowledge of feasible alternatives to the campus bookstore which for many books charges significantly more, even for used books, than other</w:t>
+      </w:r>
+      <w:r>
+        <w:t xml:space="preserve"> online merchants</w:t>
+      </w:r>
+      <w:r>
+        <w:t xml:space="preserve"> charge. Currently existing products lack the ability to obtain book lists when given a list of classes, which will be a big selling point of our product. Simply having a choice on what price to pay and what quality book to purchase will make a big difference as most students are not aware of any alternatives. </w:t>
+      </w:r>
+    </w:p>
+    <w:p>
+      <w:r>
+        <w:t>Our product will enable students to spend the money saved from textbooks on other items they were forced to forgo due to the exorbitant price charged by the bookstore.</w:t>
+      </w:r>
     </w:p>
     <w:p>
       <w:pPr>
         <w:pStyle w:val="Heading1"/>
       </w:pPr>
-      <w:r>
-        <w:br w:type="page"/>
-      </w:r>
-      <w:bookmarkStart w:id="2" w:name="_Toc285798833"/>
-      <w:bookmarkStart w:id="3" w:name="_Toc285830940"/>
-      <w:r>
-        <w:lastRenderedPageBreak/>
-        <w:t>Executive Summary</w:t>
-      </w:r>
-      <w:bookmarkEnd w:id="2"/>
+      <w:bookmarkStart w:id="3" w:name="_Toc285798834"/>
+      <w:bookmarkStart w:id="4" w:name="_Toc285830941"/>
+      <w:r>
+        <w:t>Vision</w:t>
+      </w:r>
       <w:bookmarkEnd w:id="3"/>
-    </w:p>
-    <w:p>
-      <w:r>
-        <w:t>Our product</w:t>
-      </w:r>
-      <w:r>
-        <w:t xml:space="preserve"> – a web-technology --</w:t>
-      </w:r>
-      <w:r>
-        <w:t xml:space="preserve"> will search a number of websites for the inputted textbooks, and display a list</w:t>
-      </w:r>
-      <w:r>
-        <w:t xml:space="preserve"> that is</w:t>
-      </w:r>
-      <w:r>
-        <w:t xml:space="preserve"> sorted by price in hopes of providing easier access to the cheaper alternatives available. </w:t>
-      </w:r>
-    </w:p>
-    <w:p>
-      <w:r>
-        <w:t>Many college students spend hundreds of dollars each semester on textbooks due to their lack of knowledge of feasible alternatives to the campus bookstore which for many books charges significantly more, even for used books, than other</w:t>
-      </w:r>
-      <w:r>
-        <w:t xml:space="preserve"> online merchants</w:t>
-      </w:r>
-      <w:r>
-        <w:t xml:space="preserve"> charge. Currently existing products lack the ability to obtain book lists when given a list of classes, which will be a big selling point of our product. Simply having a choice on what price to pay and what quality book to purchase will make a big difference as most students are not aware of any alternatives. </w:t>
-      </w:r>
-    </w:p>
-    <w:p>
-      <w:r>
-        <w:t>Our product will enable students to spend the money saved from textbooks on other items they were forced to forgo due to the exorbitant price charged by the bookstore.</w:t>
+      <w:bookmarkEnd w:id="4"/>
+    </w:p>
+    <w:p>
+      <w:r>
+        <w:t>Currently the only options students have for purchasing textbooks are paying excessive amounts at the bookstore, or spending large amounts of time searching online for a better price. We hope to have our product help save both time and money by automating the search process</w:t>
+      </w:r>
+      <w:r>
+        <w:t xml:space="preserve"> by aggregating prices from many online retailers and allowing users to input course schedules and by</w:t>
+      </w:r>
+      <w:r>
+        <w:t xml:space="preserve"> sorting the books</w:t>
+      </w:r>
+      <w:r>
+        <w:t xml:space="preserve"> by price to help</w:t>
+      </w:r>
+      <w:r>
+        <w:t xml:space="preserve"> get the best deal in as much time as it would take to go buy the book from the bookstore in person.</w:t>
       </w:r>
     </w:p>
     <w:p>
       <w:pPr>
         <w:pStyle w:val="Heading1"/>
       </w:pPr>
-      <w:bookmarkStart w:id="4" w:name="_Toc285798834"/>
-      <w:bookmarkStart w:id="5" w:name="_Toc285830941"/>
-      <w:r>
-        <w:t>Vision</w:t>
-      </w:r>
-      <w:bookmarkEnd w:id="4"/>
+      <w:bookmarkStart w:id="5" w:name="_Toc285798835"/>
+      <w:bookmarkStart w:id="6" w:name="_Toc285830942"/>
+      <w:r>
+        <w:t>Gap in market</w:t>
+      </w:r>
       <w:bookmarkEnd w:id="5"/>
-    </w:p>
-    <w:p>
-      <w:r>
-        <w:t>Currently the only options students have for purchasing textbooks are paying excessive amounts at the bookstore, or spending large amounts of time searching online for a better price. We hope to have our product help save both time and money by automating the search process</w:t>
-      </w:r>
-      <w:r>
-        <w:t xml:space="preserve"> by aggregating prices from many online retailers and allowing users to input course schedules and by</w:t>
-      </w:r>
-      <w:r>
-        <w:t xml:space="preserve"> sorting the books</w:t>
-      </w:r>
-      <w:r>
-        <w:t xml:space="preserve"> by price to help</w:t>
-      </w:r>
-      <w:r>
-        <w:t xml:space="preserve"> get the best deal in as much time as it would take to go buy the book from the bookstore in person.</w:t>
+      <w:bookmarkEnd w:id="6"/>
+    </w:p>
+    <w:p>
+      <w:r>
+        <w:t>Currently many students purchase their textbooks through the university, either online or at the bookstore. While readily available to all students, buying textbooks through the university is problematic due to high costs and</w:t>
+      </w:r>
+      <w:r>
+        <w:t xml:space="preserve"> the</w:t>
+      </w:r>
+      <w:r>
+        <w:t xml:space="preserve"> possibility of the needed book being out of stock. Our product addresses both of these issues: by aggregating many different websites it is unlikely a book will simply be unavailable and if the book is available for significantly less than through the university, that price will be found.</w:t>
+      </w:r>
+    </w:p>
+    <w:p>
+      <w:r>
+        <w:t>Also, few online retailers allow users to input their schedules to see the books they need. Our product will allow university students to do this, making it easier for students to find the books they need.</w:t>
       </w:r>
     </w:p>
     <w:p>
       <w:pPr>
         <w:pStyle w:val="Heading1"/>
       </w:pPr>
-      <w:bookmarkStart w:id="6" w:name="_Toc285798835"/>
-      <w:bookmarkStart w:id="7" w:name="_Toc285830942"/>
-      <w:r>
-        <w:t>Gap in market</w:t>
-      </w:r>
-      <w:bookmarkEnd w:id="6"/>
+      <w:bookmarkStart w:id="7" w:name="_Toc285798836"/>
+      <w:bookmarkStart w:id="8" w:name="_Toc285830943"/>
+      <w:r>
+        <w:t>Meeting market needs</w:t>
+      </w:r>
       <w:bookmarkEnd w:id="7"/>
-    </w:p>
-    <w:p>
-      <w:r>
-        <w:t>Currently many students purchase their textbooks through the university, either online or at the bookstore. While readily available to all students, buying textbooks through the university is problematic due to high costs and</w:t>
-      </w:r>
-      <w:r>
-        <w:t xml:space="preserve"> the</w:t>
-      </w:r>
-      <w:r>
-        <w:t xml:space="preserve"> possibility of the needed book being out of stock. Our product addresses both of these issues: by aggregating many different websites it is unlikely a book will simply be unavailable and if the book is available for significantly less than through the university, that price will be found.</w:t>
-      </w:r>
-    </w:p>
-    <w:p>
-      <w:r>
-        <w:t>Also, few online retailers allow users to input their schedules to see the books they need. Our product will allow university students to do this, making it easier for students to find the books they need.</w:t>
+      <w:bookmarkEnd w:id="8"/>
+    </w:p>
+    <w:p>
+      <w:r>
+        <w:t xml:space="preserve">Many students are strapped for time and money, so saving both time and money while purchasing textbooks, a necessary evil for obtaining a college education, would surely make a college student happy. By collecting textbook listings </w:t>
+      </w:r>
+      <w:r>
+        <w:t xml:space="preserve">from many sites, our product </w:t>
+      </w:r>
+      <w:r>
+        <w:t>provides a larger audience of sellers helping ensure we find th</w:t>
+      </w:r>
+      <w:r>
+        <w:t>e cheapest prices for any book.</w:t>
       </w:r>
     </w:p>
     <w:p>
       <w:pPr>
         <w:pStyle w:val="Heading1"/>
       </w:pPr>
-      <w:bookmarkStart w:id="8" w:name="_Toc285798836"/>
-      <w:bookmarkStart w:id="9" w:name="_Toc285830943"/>
-      <w:r>
-        <w:t>Meeting market needs</w:t>
-      </w:r>
-      <w:bookmarkEnd w:id="8"/>
+      <w:bookmarkStart w:id="9" w:name="_Toc285798837"/>
+      <w:bookmarkStart w:id="10" w:name="_Toc285830944"/>
+      <w:r>
+        <w:t>Implementation</w:t>
+      </w:r>
       <w:bookmarkEnd w:id="9"/>
-    </w:p>
-    <w:p>
-      <w:r>
-        <w:t xml:space="preserve">Many students are strapped for time and money, so saving both time and money while purchasing textbooks, a necessary evil for obtaining a college education, would surely make a college student happy. By collecting textbook listings </w:t>
-      </w:r>
-      <w:r>
-        <w:t xml:space="preserve">from many sites, our product </w:t>
-      </w:r>
-      <w:r>
-        <w:t>provides a larger audience of sellers helping ensure we find th</w:t>
-      </w:r>
-      <w:r>
-        <w:t>e cheapest prices for any book.</w:t>
+      <w:bookmarkEnd w:id="10"/>
+    </w:p>
+    <w:p>
+      <w:r>
+        <w:t>Required market capitalization for the startup process is relatively low as a result of relying on open-source development tools for developing the web-based textbook aggregator system.  Initial over-head will stem from server and bandwidth costs.</w:t>
+      </w:r>
+    </w:p>
+    <w:p>
+      <w:r>
+        <w:t>Financial gain can be pursued by marketing to companies that share a target consumer base and offering advertising space on our company website.  Revenue can also be generated by an artificial inflation on the price of books (augmenting price by a couple of</w:t>
+      </w:r>
+      <w:r>
+        <w:t xml:space="preserve"> cents).</w:t>
       </w:r>
     </w:p>
     <w:p>
       <w:pPr>
         <w:pStyle w:val="Heading1"/>
       </w:pPr>
-      <w:bookmarkStart w:id="10" w:name="_Toc285798837"/>
-      <w:bookmarkStart w:id="11" w:name="_Toc285830944"/>
-      <w:r>
-        <w:lastRenderedPageBreak/>
-        <w:t>Implementation</w:t>
-      </w:r>
-      <w:bookmarkEnd w:id="10"/>
+      <w:bookmarkStart w:id="11" w:name="_Toc285798838"/>
+      <w:bookmarkStart w:id="12" w:name="_Toc285830945"/>
+      <w:r>
+        <w:t>The Problem</w:t>
+      </w:r>
       <w:bookmarkEnd w:id="11"/>
-    </w:p>
-    <w:p>
-      <w:r>
-        <w:t>Required market capitalization for the startup process is relatively low as a result of relying on open-source development tools for developing the web-based textbook aggregator system.  Initial over-head will stem from server and bandwidth costs.</w:t>
-      </w:r>
-    </w:p>
-    <w:p>
-      <w:r>
-        <w:t>Financial gain can be pursued by marketing to companies that share a target consumer base and offering advertising space on our company website.  Revenue can also be generated by an artificial inflation on the price of books (augmenting price by a couple of</w:t>
-      </w:r>
-      <w:r>
-        <w:t xml:space="preserve"> cents).</w:t>
+      <w:bookmarkEnd w:id="12"/>
+    </w:p>
+    <w:p>
+      <w:r>
+        <w:t>The main dilemmas with purchasing textbooks stems from a lack of technology that consolidates textbook prices from multiple retailers or merchants so that an end-user can efficiently compare the prices of products with the aim of sa</w:t>
+      </w:r>
+      <w:r>
+        <w:t xml:space="preserve">ving money.  </w:t>
+      </w:r>
+    </w:p>
+    <w:p>
+      <w:r>
+        <w:t>Selling books is also important; however, there is a lack of resources that provide an outlet for this to happen.  Most currently</w:t>
+      </w:r>
+      <w:r>
+        <w:t>,</w:t>
+      </w:r>
+      <w:r>
+        <w:t xml:space="preserve"> systems in place do not necessarily focus on a specific target consumer, a university student, and therefore may not provide the most advantageous options for conducting elect</w:t>
+      </w:r>
+      <w:r>
+        <w:t>ronic sales in their interests.</w:t>
+      </w:r>
+    </w:p>
+    <w:p>
+      <w:r>
+        <w:t>Too, an effective way to market such a tool could be problematic as there may be little incentive for a retailer or merchant to have users avoid their technology offered via their</w:t>
+      </w:r>
+      <w:r>
+        <w:t xml:space="preserve"> website for product searches. </w:t>
       </w:r>
     </w:p>
     <w:p>
       <w:pPr>
         <w:pStyle w:val="Heading1"/>
       </w:pPr>
-      <w:bookmarkStart w:id="12" w:name="_Toc285798838"/>
-      <w:bookmarkStart w:id="13" w:name="_Toc285830945"/>
-      <w:r>
-        <w:t>The Problem</w:t>
-      </w:r>
-      <w:bookmarkEnd w:id="12"/>
+      <w:bookmarkStart w:id="13" w:name="_Toc285798839"/>
+      <w:bookmarkStart w:id="14" w:name="_Toc285830946"/>
+      <w:r>
+        <w:t>Solution</w:t>
+      </w:r>
       <w:bookmarkEnd w:id="13"/>
-    </w:p>
-    <w:p>
-      <w:r>
-        <w:t>The main dilemmas with purchasing textbooks stems from a lack of technology that consolidates textbook prices from multiple retailers or merchants so that an end-user can efficiently compare the prices of products with the aim of sa</w:t>
-      </w:r>
-      <w:r>
-        <w:t xml:space="preserve">ving money.  </w:t>
-      </w:r>
-    </w:p>
-    <w:p>
-      <w:r>
-        <w:t>Selling books is also important; however, there is a lack of resources that provide an outlet for this to happen.  Most currently</w:t>
-      </w:r>
-      <w:r>
-        <w:t>,</w:t>
-      </w:r>
-      <w:r>
-        <w:t xml:space="preserve"> systems in place do not necessarily focus on a specific target consumer, a university student, and therefore may not provide the most advantageous options for conducting elect</w:t>
-      </w:r>
-      <w:r>
-        <w:t>ronic sales in their interests.</w:t>
-      </w:r>
-    </w:p>
-    <w:p>
-      <w:r>
-        <w:t>Too, an effective way to market such a tool could be problematic as there may be little incentive for a retailer or merchant to have users avoid their technology offered via their</w:t>
-      </w:r>
-      <w:r>
-        <w:t xml:space="preserve"> website for product searches. </w:t>
+      <w:bookmarkEnd w:id="14"/>
+    </w:p>
+    <w:p>
+      <w:r>
+        <w:t>The proposed solution seeks to aggregate the selling of t</w:t>
+      </w:r>
+      <w:r>
+        <w:t>extbooks with the aim of benefi</w:t>
+      </w:r>
+      <w:r>
+        <w:t>t</w:t>
+      </w:r>
+      <w:r>
+        <w:t>ing the retailer/seller, benefi</w:t>
+      </w:r>
+      <w:r>
+        <w:t>ting the end-user through efficiency gained through searches, saving time from price comparisons, and saving money by enabling the user to qu</w:t>
+      </w:r>
+      <w:r>
+        <w:t xml:space="preserve">ickly identify the least costly </w:t>
+      </w:r>
+      <w:r>
+        <w:t>option.  Furthermore, the implementation of such a tool requires little overhead in t</w:t>
+      </w:r>
+      <w:r>
+        <w:t>erms of cost in implementation.</w:t>
+      </w:r>
+    </w:p>
+    <w:p>
+      <w:r>
+        <w:t>Moreover, monetization of the product could be achieved by artificially inflating the price by a nominal amount and purchasing directly through a retailer/seller.  Too, offering advertising to companies that share the same target consumer can forge partn</w:t>
+      </w:r>
+      <w:r>
+        <w:t>erships as a source of revenue.</w:t>
       </w:r>
     </w:p>
     <w:p>
       <w:pPr>
         <w:pStyle w:val="Heading1"/>
       </w:pPr>
-      <w:bookmarkStart w:id="14" w:name="_Toc285798839"/>
-      <w:bookmarkStart w:id="15" w:name="_Toc285830946"/>
-      <w:r>
-        <w:t>Solution</w:t>
-      </w:r>
-      <w:bookmarkEnd w:id="14"/>
+      <w:bookmarkStart w:id="15" w:name="_Toc285798840"/>
+      <w:bookmarkStart w:id="16" w:name="_Toc285830947"/>
+      <w:r>
+        <w:t>I</w:t>
+      </w:r>
+      <w:r>
+        <w:t>ndustry Need for Technology</w:t>
+      </w:r>
       <w:bookmarkEnd w:id="15"/>
-    </w:p>
-    <w:p>
-      <w:r>
-        <w:t>The proposed solution seeks to aggregate the selling of t</w:t>
-      </w:r>
-      <w:r>
-        <w:t>extbooks with the aim of benefi</w:t>
-      </w:r>
-      <w:r>
-        <w:t>t</w:t>
-      </w:r>
-      <w:r>
-        <w:t>ing the retailer/seller, benefi</w:t>
-      </w:r>
-      <w:r>
-        <w:t>ting the end-user through efficiency gained through searches, saving time from price comparisons, and saving money by enabling the user to qu</w:t>
-      </w:r>
-      <w:r>
-        <w:t xml:space="preserve">ickly identify the least costly </w:t>
-      </w:r>
-      <w:r>
-        <w:t>option.  Furthermore, the implementation of such a tool requires little overhead in t</w:t>
-      </w:r>
-      <w:r>
-        <w:t>erms of cost in implementation.</w:t>
-      </w:r>
-    </w:p>
-    <w:p>
-      <w:r>
-        <w:t>Moreover, monetization of the product could be achieved by artificially inflating the price by a nominal amount and purchasing directly through a retailer/seller.  Too, offering advertising to companies that share the same target consumer can forge partn</w:t>
-      </w:r>
-      <w:r>
-        <w:t>erships as a source of revenue.</w:t>
+      <w:bookmarkEnd w:id="16"/>
+    </w:p>
+    <w:p>
+      <w:r>
+        <w:t>Cheap textbooks are usually always sought for by students and non-students alike.  There is a niche f</w:t>
+      </w:r>
+      <w:r>
+        <w:t xml:space="preserve">or our product to fill based on </w:t>
+      </w:r>
+      <w:r>
+        <w:t>a reliable demand by students of Universities; furthermore, the automation for web crawling retailer websites and U</w:t>
+      </w:r>
+      <w:r>
+        <w:t>niversity website</w:t>
+      </w:r>
+      <w:r>
+        <w:t xml:space="preserve">s streamlines </w:t>
+      </w:r>
+      <w:r>
+        <w:t>the process of finding the most advantageous deals or competitiv</w:t>
+      </w:r>
+      <w:r>
+        <w:t>e prices for desired textbooks.</w:t>
       </w:r>
     </w:p>
     <w:p>
       <w:pPr>
         <w:pStyle w:val="Heading1"/>
       </w:pPr>
-      <w:bookmarkStart w:id="16" w:name="_Toc285798840"/>
-      <w:bookmarkStart w:id="17" w:name="_Toc285830947"/>
-      <w:r>
-        <w:t>I</w:t>
-      </w:r>
-      <w:r>
-        <w:t>ndustry Need for Technology</w:t>
-      </w:r>
-      <w:bookmarkEnd w:id="16"/>
+      <w:bookmarkStart w:id="17" w:name="_Toc285798841"/>
+      <w:bookmarkStart w:id="18" w:name="_Toc285830948"/>
+      <w:r>
+        <w:t>Market Analysis</w:t>
+      </w:r>
       <w:bookmarkEnd w:id="17"/>
-    </w:p>
-    <w:p>
-      <w:r>
-        <w:t>Cheap textbooks are usually always sought for by students and non-students alike.  There is a niche f</w:t>
-      </w:r>
-      <w:r>
-        <w:t xml:space="preserve">or our product to fill based on </w:t>
-      </w:r>
-      <w:r>
-        <w:t>a reliable demand by students of Universities; furthermore, the automation for web crawling retailer websites and U</w:t>
-      </w:r>
-      <w:r>
-        <w:t>niversity website</w:t>
-      </w:r>
-      <w:r>
-        <w:t xml:space="preserve">s streamlines </w:t>
-      </w:r>
-      <w:r>
-        <w:t>the process of finding the most advantageous deals or competitiv</w:t>
-      </w:r>
-      <w:r>
-        <w:t>e prices for desired textbooks.</w:t>
+      <w:bookmarkEnd w:id="18"/>
+    </w:p>
+    <w:p>
+      <w:r>
+        <w:t xml:space="preserve">The chief competitor in this area of textbook aggregation is www.campusbooks.com; </w:t>
+      </w:r>
+    </w:p>
+    <w:p>
+      <w:r>
+        <w:t>In addition to consolidating textbook prices across websites that sell textbooks, it effectively allows for price comparisons; too, it provides for market creation by users to act as merchants and sell their textbooks.  Also, the ability to narrowly focus on renting te</w:t>
+      </w:r>
+      <w:r>
+        <w:t xml:space="preserve">xtbooks is available as well.  </w:t>
+      </w:r>
+    </w:p>
+    <w:p>
+      <w:r>
+        <w:t xml:space="preserve">This </w:t>
+      </w:r>
+      <w:r>
+        <w:t>market</w:t>
+      </w:r>
+      <w:r>
+        <w:t xml:space="preserve"> remains a stable, viable option for possible investors as the demand for textbooks will always be prese</w:t>
+      </w:r>
+      <w:r>
+        <w:t>nt as a result of universities.</w:t>
       </w:r>
     </w:p>
     <w:p>
       <w:pPr>
         <w:pStyle w:val="Heading1"/>
       </w:pPr>
-      <w:bookmarkStart w:id="18" w:name="_Toc285798841"/>
-      <w:bookmarkStart w:id="19" w:name="_Toc285830948"/>
-      <w:r>
-        <w:lastRenderedPageBreak/>
-        <w:t>Market Analysis</w:t>
-      </w:r>
-      <w:bookmarkEnd w:id="18"/>
+      <w:bookmarkStart w:id="19" w:name="_Toc285798842"/>
+      <w:bookmarkStart w:id="20" w:name="_Toc285830949"/>
+      <w:r>
+        <w:t>Primary Market</w:t>
+      </w:r>
       <w:bookmarkEnd w:id="19"/>
-    </w:p>
-    <w:p>
-      <w:r>
-        <w:t xml:space="preserve">The chief competitor in this area of textbook aggregation is www.campusbooks.com; </w:t>
-      </w:r>
-    </w:p>
-    <w:p>
-      <w:r>
-        <w:t>In addition to consolidating textbook prices across websites that sell textbooks, it effectively allows for price comparisons; too, it provides for market creation by users to act as merchants and sell their textbooks.  Also, the ability to narrowly focus on renting te</w:t>
-      </w:r>
-      <w:r>
-        <w:t xml:space="preserve">xtbooks is available as well.  </w:t>
-      </w:r>
-    </w:p>
-    <w:p>
-      <w:r>
-        <w:t xml:space="preserve">This </w:t>
-      </w:r>
-      <w:r>
-        <w:t>market</w:t>
-      </w:r>
-      <w:r>
-        <w:t xml:space="preserve"> remains a stable, viable option for possible investors as the demand for textbooks will always be prese</w:t>
-      </w:r>
-      <w:r>
-        <w:t>nt as a result of universities.</w:t>
+      <w:bookmarkEnd w:id="20"/>
+    </w:p>
+    <w:p>
+      <w:r>
+        <w:t>The focus</w:t>
+      </w:r>
+      <w:r>
+        <w:t xml:space="preserve"> audience</w:t>
+      </w:r>
+      <w:r>
+        <w:t xml:space="preserve"> </w:t>
+      </w:r>
+      <w:r>
+        <w:t xml:space="preserve">is </w:t>
+      </w:r>
+      <w:r>
+        <w:t>University students with the aim of saving them money; however, a partnership can be had for advertisers with similar target consumers to use our product as a vehicle with the aim of attracting po</w:t>
+      </w:r>
+      <w:r>
+        <w:t>ssible users to their products.</w:t>
       </w:r>
     </w:p>
     <w:p>
       <w:pPr>
         <w:pStyle w:val="Heading1"/>
       </w:pPr>
-      <w:bookmarkStart w:id="20" w:name="_Toc285798842"/>
-      <w:bookmarkStart w:id="21" w:name="_Toc285830949"/>
-      <w:r>
-        <w:t>Primary Market</w:t>
-      </w:r>
-      <w:bookmarkEnd w:id="20"/>
+      <w:bookmarkStart w:id="21" w:name="_Toc285798843"/>
+      <w:bookmarkStart w:id="22" w:name="_Toc285830950"/>
+      <w:r>
+        <w:t>Market size</w:t>
+      </w:r>
       <w:bookmarkEnd w:id="21"/>
-    </w:p>
-    <w:p>
-      <w:r>
-        <w:t>The focus</w:t>
-      </w:r>
-      <w:r>
-        <w:t xml:space="preserve"> audience</w:t>
-      </w:r>
-      <w:r>
-        <w:t xml:space="preserve"> </w:t>
-      </w:r>
-      <w:r>
-        <w:t xml:space="preserve">is </w:t>
-      </w:r>
-      <w:r>
-        <w:t>University students with the aim of saving them money; however, a partnership can be had for advertisers with similar target consumers to use our product as a vehicle with the aim of attracting po</w:t>
-      </w:r>
-      <w:r>
-        <w:t>ssible users to their products.</w:t>
-      </w:r>
-    </w:p>
-    <w:p>
-      <w:pPr>
-        <w:pStyle w:val="Heading1"/>
-      </w:pPr>
-      <w:bookmarkStart w:id="22" w:name="_Toc285798843"/>
-      <w:bookmarkStart w:id="23" w:name="_Toc285830950"/>
-      <w:r>
-        <w:t>Market size</w:t>
-      </w:r>
       <w:bookmarkEnd w:id="22"/>
-      <w:bookmarkEnd w:id="23"/>
     </w:p>
     <w:p>
       <w:r>
@@ -2234,13 +2228,13 @@
       <w:pPr>
         <w:pStyle w:val="Heading1"/>
       </w:pPr>
-      <w:bookmarkStart w:id="24" w:name="_Toc285798844"/>
-      <w:bookmarkStart w:id="25" w:name="_Toc285830951"/>
+      <w:bookmarkStart w:id="23" w:name="_Toc285798844"/>
+      <w:bookmarkStart w:id="24" w:name="_Toc285830951"/>
       <w:r>
         <w:t>Competition</w:t>
       </w:r>
+      <w:bookmarkEnd w:id="23"/>
       <w:bookmarkEnd w:id="24"/>
-      <w:bookmarkEnd w:id="25"/>
     </w:p>
     <w:p>
       <w:r>
@@ -2267,14 +2261,14 @@
           <w:i w:val="0"/>
         </w:rPr>
       </w:pPr>
-      <w:bookmarkStart w:id="26" w:name="_Toc285830952"/>
+      <w:bookmarkStart w:id="25" w:name="_Toc285830952"/>
       <w:r>
         <w:rPr>
           <w:i w:val="0"/>
         </w:rPr>
         <w:t>Core Competency Competitors</w:t>
       </w:r>
-      <w:bookmarkEnd w:id="26"/>
+      <w:bookmarkEnd w:id="25"/>
     </w:p>
     <w:p>
       <w:pPr>
@@ -2288,14 +2282,6 @@
       </w:r>
       <w:r>
         <w:t xml:space="preserve"> users to input course schedules like our website will.</w:t>
-      </w:r>
-    </w:p>
-    <w:p>
-      <w:pPr>
-        <w:spacing w:after="0" w:line="240" w:lineRule="auto"/>
-      </w:pPr>
-      <w:r>
-        <w:br w:type="page"/>
       </w:r>
     </w:p>
     <w:p>
@@ -2312,7 +2298,6 @@
         <w:rPr>
           <w:b/>
         </w:rPr>
-        <w:lastRenderedPageBreak/>
         <w:t>Campusbooks.com</w:t>
       </w:r>
     </w:p>
@@ -2356,6 +2341,14 @@
       </w:r>
       <w:r>
         <w:t>sells appropriate textbooks from their store</w:t>
+      </w:r>
+    </w:p>
+    <w:p>
+      <w:pPr>
+        <w:spacing w:after="0" w:line="240" w:lineRule="auto"/>
+      </w:pPr>
+      <w:r>
+        <w:br w:type="page"/>
       </w:r>
     </w:p>
     <w:p>
@@ -2394,7 +2387,7 @@
           <w:i w:val="0"/>
         </w:rPr>
       </w:pPr>
-      <w:bookmarkStart w:id="27" w:name="_Toc285830953"/>
+      <w:bookmarkStart w:id="26" w:name="_Toc285830953"/>
       <w:r>
         <w:rPr>
           <w:i w:val="0"/>
@@ -2407,7 +2400,7 @@
         </w:rPr>
         <w:t>competitors</w:t>
       </w:r>
-      <w:bookmarkEnd w:id="27"/>
+      <w:bookmarkEnd w:id="26"/>
     </w:p>
     <w:p>
       <w:pPr>
@@ -2509,14 +2502,14 @@
           <w:i w:val="0"/>
         </w:rPr>
       </w:pPr>
-      <w:bookmarkStart w:id="28" w:name="_Toc285830954"/>
+      <w:bookmarkStart w:id="27" w:name="_Toc285830954"/>
       <w:r>
         <w:rPr>
           <w:i w:val="0"/>
         </w:rPr>
         <w:t>Popular Competitors</w:t>
       </w:r>
-      <w:bookmarkEnd w:id="28"/>
+      <w:bookmarkEnd w:id="27"/>
     </w:p>
     <w:p>
       <w:pPr>
@@ -2579,72 +2572,55 @@
     </w:p>
     <w:p>
       <w:pPr>
-        <w:spacing w:after="0" w:line="240" w:lineRule="auto"/>
-        <w:rPr>
-          <w:rFonts w:ascii="Cambria" w:eastAsia="Times New Roman" w:hAnsi="Cambria"/>
-          <w:b/>
-          <w:bCs/>
-          <w:kern w:val="32"/>
-          <w:sz w:val="32"/>
-          <w:szCs w:val="32"/>
-        </w:rPr>
-      </w:pPr>
-      <w:bookmarkStart w:id="29" w:name="_Toc285798845"/>
-      <w:r>
-        <w:br w:type="page"/>
-      </w:r>
-    </w:p>
-    <w:p>
-      <w:pPr>
         <w:pStyle w:val="Heading1"/>
       </w:pPr>
-      <w:bookmarkStart w:id="30" w:name="_Toc285830955"/>
-      <w:r>
-        <w:lastRenderedPageBreak/>
+      <w:bookmarkStart w:id="28" w:name="_Toc285798845"/>
+      <w:bookmarkStart w:id="29" w:name="_Toc285830955"/>
+      <w:r>
         <w:t>Marketing strategies</w:t>
       </w:r>
+      <w:bookmarkEnd w:id="28"/>
       <w:bookmarkEnd w:id="29"/>
+    </w:p>
+    <w:p>
+      <w:r>
+        <w:t>Our website plans to potentially generate revenue from advertising on our site, and/or by allowing users to buy textbooks directly from our website for a small fee. The incentive to buy textbooks from our website is that it is one easy, convenient location to compare prices on textbooks</w:t>
+      </w:r>
+      <w:r>
+        <w:t xml:space="preserve"> -- achieved</w:t>
+      </w:r>
+      <w:r>
+        <w:t xml:space="preserve"> by simply entering in your course schedule. Our website will expand by including more universities with this option of inputting course schedules.</w:t>
+      </w:r>
+    </w:p>
+    <w:p>
+      <w:pPr>
+        <w:pStyle w:val="Heading1"/>
+      </w:pPr>
+      <w:bookmarkStart w:id="30" w:name="_Toc285798846"/>
+      <w:bookmarkStart w:id="31" w:name="_Toc285830956"/>
+      <w:r>
+        <w:t>Developing strategy</w:t>
+      </w:r>
       <w:bookmarkEnd w:id="30"/>
-    </w:p>
-    <w:p>
-      <w:r>
-        <w:t>Our website plans to potentially generate revenue from advertising on our site, and/or by allowing users to buy textbooks directly from our website for a small fee. The incentive to buy textbooks from our website is that it is one easy, convenient location to compare prices on textbooks</w:t>
-      </w:r>
-      <w:r>
-        <w:t xml:space="preserve"> -- achieved</w:t>
-      </w:r>
-      <w:r>
-        <w:t xml:space="preserve"> by simply entering in your course schedule. Our website will expand by including more universities with this option of inputting course schedules.</w:t>
+      <w:bookmarkEnd w:id="31"/>
+    </w:p>
+    <w:p>
+      <w:bookmarkStart w:id="32" w:name="_Toc285798847"/>
+      <w:r>
+        <w:t>An Agile Development Model will be employed for software design and engineering   as the development team is small with three members.  Additionally, emphasis will be placed on an iterative and incremental development process due to the theoretically small size of the software project.</w:t>
       </w:r>
     </w:p>
     <w:p>
       <w:pPr>
         <w:pStyle w:val="Heading1"/>
       </w:pPr>
-      <w:bookmarkStart w:id="31" w:name="_Toc285798846"/>
-      <w:bookmarkStart w:id="32" w:name="_Toc285830956"/>
-      <w:r>
-        <w:t>Developing strategy</w:t>
-      </w:r>
-      <w:bookmarkEnd w:id="31"/>
+      <w:bookmarkStart w:id="33" w:name="_Toc285830957"/>
+      <w:r>
+        <w:t>Barriers</w:t>
+      </w:r>
       <w:bookmarkEnd w:id="32"/>
-    </w:p>
-    <w:p>
-      <w:bookmarkStart w:id="33" w:name="_Toc285798847"/>
-      <w:r>
-        <w:t>An Agile Development Model will be employed for software design and engineering   as the development team is small with three members.  Additionally, emphasis will be placed on an iterative and incremental development process due to the theoretically small size of the software project.</w:t>
-      </w:r>
-    </w:p>
-    <w:p>
-      <w:pPr>
-        <w:pStyle w:val="Heading1"/>
-      </w:pPr>
-      <w:bookmarkStart w:id="34" w:name="_Toc285830957"/>
-      <w:r>
-        <w:t>Barriers</w:t>
-      </w:r>
       <w:bookmarkEnd w:id="33"/>
-      <w:bookmarkEnd w:id="34"/>
     </w:p>
     <w:p>
       <w:r>
@@ -2686,6 +2662,8 @@
       <w:r>
         <w:t>petition from established firms</w:t>
       </w:r>
+      <w:bookmarkStart w:id="34" w:name="_GoBack"/>
+      <w:bookmarkEnd w:id="34"/>
     </w:p>
     <w:sectPr>
       <w:headerReference w:type="default" r:id="rId10"/>
@@ -2881,7 +2859,7 @@
             <w:rPr>
               <w:noProof/>
             </w:rPr>
-            <w:t>1</w:t>
+            <w:t>6</w:t>
           </w:r>
           <w:r>
             <w:rPr>
@@ -6030,10 +6008,12 @@
   </w:compat>
   <w:rsids>
     <w:rsidRoot w:val="00E768D2"/>
+    <w:rsid w:val="00193ADC"/>
     <w:rsid w:val="001A51D4"/>
     <w:rsid w:val="00275784"/>
     <w:rsid w:val="00296BEF"/>
     <w:rsid w:val="002E3C61"/>
+    <w:rsid w:val="0072499D"/>
     <w:rsid w:val="00912CC3"/>
     <w:rsid w:val="00E519FD"/>
     <w:rsid w:val="00E768D2"/>
@@ -6858,7 +6838,7 @@
 </file>
 
 <file path=customXml/itemProps2.xml><?xml version="1.0" encoding="utf-8"?>
-<ds:datastoreItem xmlns:ds="http://schemas.openxmlformats.org/officeDocument/2006/customXml" ds:itemID="{D229509E-EE60-442F-8BBE-BE12185F4C0B}">
+<ds:datastoreItem xmlns:ds="http://schemas.openxmlformats.org/officeDocument/2006/customXml" ds:itemID="{8666BD01-4A55-4F88-81DF-ECCA10292294}">
   <ds:schemaRefs>
     <ds:schemaRef ds:uri="http://schemas.openxmlformats.org/officeDocument/2006/bibliography"/>
   </ds:schemaRefs>

</xml_diff>